<commit_message>
added research papers for choosing SDLC model
</commit_message>
<xml_diff>
--- a/Documents/TMA01/TMA01 draft_1.docx
+++ b/Documents/TMA01/TMA01 draft_1.docx
@@ -335,6 +335,24 @@
     </w:p>
     <w:p>
       <w:pPr>
+        <w:pStyle w:val="Heading2"/>
+        <w:numPr>
+          <w:ilvl w:val="1"/>
+          <w:numId w:val="6"/>
+        </w:numPr>
+        <w:rPr>
+          <w:lang w:val="en-GB"/>
+        </w:rPr>
+      </w:pPr>
+      <w:r>
+        <w:rPr>
+          <w:lang w:val="en-GB"/>
+        </w:rPr>
+        <w:t>Project description and scope.</w:t>
+      </w:r>
+    </w:p>
+    <w:p>
+      <w:pPr>
         <w:pStyle w:val="Heading3"/>
         <w:ind w:left="72" w:firstLine="720"/>
         <w:rPr>
@@ -391,7 +409,19 @@
         <w:rPr>
           <w:lang w:val="en-GB"/>
         </w:rPr>
-        <w:t>To be able to keep up with tacking the most recent revision</w:t>
+        <w:t>To be able to keep up with t</w:t>
+      </w:r>
+      <w:r>
+        <w:rPr>
+          <w:lang w:val="en-GB"/>
+        </w:rPr>
+        <w:t>rac</w:t>
+      </w:r>
+      <w:r>
+        <w:rPr>
+          <w:lang w:val="en-GB"/>
+        </w:rPr>
+        <w:t>king the most recent revision</w:t>
       </w:r>
       <w:r>
         <w:rPr>
@@ -456,19 +486,7 @@
         <w:rPr>
           <w:lang w:val="en-GB"/>
         </w:rPr>
-        <w:t xml:space="preserve"> and assigned 1 DHF file to 1 person </w:t>
-      </w:r>
-      <w:r>
-        <w:rPr>
-          <w:lang w:val="en-GB"/>
-        </w:rPr>
-        <w:t>to make it more manageable</w:t>
-      </w:r>
-      <w:r>
-        <w:rPr>
-          <w:lang w:val="en-GB"/>
-        </w:rPr>
-        <w:t>. While working with my DHF spreadsheet I have noticed that:</w:t>
+        <w:t xml:space="preserve"> and assigned 1 DHF file to 1 person to make it more manageable. While working with my DHF spreadsheet I have noticed that:</w:t>
       </w:r>
     </w:p>
     <w:p>
@@ -552,7 +570,19 @@
         <w:rPr>
           <w:lang w:val="en-GB"/>
         </w:rPr>
-        <w:t>it takes about an hour to go update 1 file</w:t>
+        <w:t>it takes about an hour to update 1</w:t>
+      </w:r>
+      <w:r>
+        <w:rPr>
+          <w:lang w:val="en-GB"/>
+        </w:rPr>
+        <w:t xml:space="preserve"> DHF</w:t>
+      </w:r>
+      <w:r>
+        <w:rPr>
+          <w:lang w:val="en-GB"/>
+        </w:rPr>
+        <w:t xml:space="preserve"> file</w:t>
       </w:r>
     </w:p>
     <w:p>
@@ -578,7 +608,19 @@
         <w:rPr>
           <w:lang w:val="en-GB"/>
         </w:rPr>
-        <w:t>become a necessity that nobody enjoys doing</w:t>
+        <w:t xml:space="preserve">become a necessity that </w:t>
+      </w:r>
+      <w:r>
+        <w:rPr>
+          <w:lang w:val="en-GB"/>
+        </w:rPr>
+        <w:t xml:space="preserve">no one </w:t>
+      </w:r>
+      <w:r>
+        <w:rPr>
+          <w:lang w:val="en-GB"/>
+        </w:rPr>
+        <w:t>enjoys doing</w:t>
       </w:r>
       <w:r>
         <w:rPr>
@@ -649,7 +691,13 @@
         <w:rPr>
           <w:lang w:val="en-GB"/>
         </w:rPr>
-        <w:t>The application should enable users to perform CRUD operations on the database which will look after propagating updates for DHF files associated with our products. The benefits of developing such application are:</w:t>
+        <w:t xml:space="preserve">The </w:t>
+      </w:r>
+      <w:r>
+        <w:rPr>
+          <w:lang w:val="en-GB"/>
+        </w:rPr>
+        <w:t>benefits of providing such solution are:</w:t>
       </w:r>
     </w:p>
     <w:p>
@@ -667,7 +715,25 @@
         <w:rPr>
           <w:lang w:val="en-GB"/>
         </w:rPr>
-        <w:t>Simplifying the task by providing single user interface for conducting updates to the DHF files.</w:t>
+        <w:t xml:space="preserve">Moving away from excel will make </w:t>
+      </w:r>
+      <w:r>
+        <w:rPr>
+          <w:lang w:val="en-GB"/>
+        </w:rPr>
+        <w:t xml:space="preserve">maintaining </w:t>
+      </w:r>
+      <w:r>
+        <w:rPr>
+          <w:lang w:val="en-GB"/>
+        </w:rPr>
+        <w:t xml:space="preserve">multiple </w:t>
+      </w:r>
+      <w:r>
+        <w:rPr>
+          <w:lang w:val="en-GB"/>
+        </w:rPr>
+        <w:t>DHF files much easier.</w:t>
       </w:r>
     </w:p>
     <w:p>
@@ -685,7 +751,13 @@
         <w:rPr>
           <w:lang w:val="en-GB"/>
         </w:rPr>
-        <w:t>Decreeing the amount of time and effort required to complete this task.</w:t>
+        <w:t xml:space="preserve">The application should enable one person to </w:t>
+      </w:r>
+      <w:r>
+        <w:rPr>
+          <w:lang w:val="en-GB"/>
+        </w:rPr>
+        <w:t>complete all necessary updates across all files in a timely manner.</w:t>
       </w:r>
     </w:p>
     <w:p>
@@ -703,7 +775,31 @@
         <w:rPr>
           <w:lang w:val="en-GB"/>
         </w:rPr>
-        <w:t>Improving data integrity.</w:t>
+        <w:t xml:space="preserve">Users will be able to access all </w:t>
+      </w:r>
+      <w:r>
+        <w:rPr>
+          <w:lang w:val="en-GB"/>
+        </w:rPr>
+        <w:t xml:space="preserve">DHF </w:t>
+      </w:r>
+      <w:r>
+        <w:rPr>
+          <w:lang w:val="en-GB"/>
+        </w:rPr>
+        <w:t>file</w:t>
+      </w:r>
+      <w:r>
+        <w:rPr>
+          <w:lang w:val="en-GB"/>
+        </w:rPr>
+        <w:t>s</w:t>
+      </w:r>
+      <w:r>
+        <w:rPr>
+          <w:lang w:val="en-GB"/>
+        </w:rPr>
+        <w:t xml:space="preserve"> in one place.</w:t>
       </w:r>
     </w:p>
     <w:p>
@@ -721,7 +817,7 @@
         <w:rPr>
           <w:lang w:val="en-GB"/>
         </w:rPr>
-        <w:t>Providing a way to quickly iiii</w:t>
+        <w:t>Application will increase data integrity.</w:t>
       </w:r>
     </w:p>
     <w:p>
@@ -739,13 +835,37 @@
         <w:rPr>
           <w:lang w:val="en-GB"/>
         </w:rPr>
-        <w:t xml:space="preserve">Enabling a single person to update the DHF file </w:t>
-      </w:r>
-      <w:r>
-        <w:rPr>
-          <w:lang w:val="en-GB"/>
-        </w:rPr>
-        <w:t>I believe that such a solution will significantly improve this process and save a lot of time which then can be allocated to more important tasks.</w:t>
+        <w:t xml:space="preserve">The application will simplify performing </w:t>
+      </w:r>
+      <w:r>
+        <w:rPr>
+          <w:lang w:val="en-GB"/>
+        </w:rPr>
+        <w:t>CRUD operations on the database</w:t>
+      </w:r>
+      <w:r>
+        <w:rPr>
+          <w:lang w:val="en-GB"/>
+        </w:rPr>
+        <w:t>.</w:t>
+      </w:r>
+    </w:p>
+    <w:p>
+      <w:pPr>
+        <w:pStyle w:val="ListParagraph"/>
+        <w:numPr>
+          <w:ilvl w:val="0"/>
+          <w:numId w:val="8"/>
+        </w:numPr>
+        <w:rPr>
+          <w:lang w:val="en-GB"/>
+        </w:rPr>
+      </w:pPr>
+      <w:r>
+        <w:rPr>
+          <w:lang w:val="en-GB"/>
+        </w:rPr>
+        <w:t>Significant decrease in resources required to complete updates.</w:t>
       </w:r>
     </w:p>
     <w:p>
@@ -755,12 +875,90 @@
           <w:lang w:val="en-GB"/>
         </w:rPr>
       </w:pPr>
+    </w:p>
+    <w:p>
+      <w:pPr>
+        <w:ind w:left="792"/>
+        <w:rPr>
+          <w:lang w:val="en-GB"/>
+        </w:rPr>
+      </w:pPr>
       <w:r>
         <w:rPr>
           <w:lang w:val="en-GB"/>
         </w:rPr>
         <w:lastRenderedPageBreak/>
-        <w:t>The users are:</w:t>
+        <w:t xml:space="preserve">As my users will be the member of my </w:t>
+      </w:r>
+      <w:r>
+        <w:rPr>
+          <w:lang w:val="en-GB"/>
+        </w:rPr>
+        <w:t xml:space="preserve">project management team </w:t>
+      </w:r>
+      <w:r>
+        <w:rPr>
+          <w:lang w:val="en-GB"/>
+        </w:rPr>
+        <w:t>as well as</w:t>
+      </w:r>
+      <w:r>
+        <w:rPr>
+          <w:lang w:val="en-GB"/>
+        </w:rPr>
+        <w:t xml:space="preserve"> anyone </w:t>
+      </w:r>
+      <w:r>
+        <w:rPr>
+          <w:lang w:val="en-GB"/>
+        </w:rPr>
+        <w:t xml:space="preserve">who is </w:t>
+      </w:r>
+      <w:r>
+        <w:rPr>
+          <w:lang w:val="en-GB"/>
+        </w:rPr>
+        <w:t xml:space="preserve">working for the business that needs access to the </w:t>
+      </w:r>
+      <w:r>
+        <w:rPr>
+          <w:lang w:val="en-GB"/>
+        </w:rPr>
+        <w:t>DHF files</w:t>
+      </w:r>
+      <w:r>
+        <w:rPr>
+          <w:lang w:val="en-GB"/>
+        </w:rPr>
+        <w:t>,</w:t>
+      </w:r>
+      <w:r>
+        <w:rPr>
+          <w:lang w:val="en-GB"/>
+        </w:rPr>
+        <w:t xml:space="preserve"> I decided to develop this application as a desktop/web application </w:t>
+      </w:r>
+      <w:r>
+        <w:rPr>
+          <w:b/>
+          <w:bCs/>
+          <w:i/>
+          <w:iCs/>
+          <w:lang w:val="en-GB"/>
+        </w:rPr>
+        <w:t>(need to write justification about why I choose either or)</w:t>
+      </w:r>
+      <w:r>
+        <w:rPr>
+          <w:lang w:val="en-GB"/>
+        </w:rPr>
+        <w:t xml:space="preserve">. </w:t>
+      </w:r>
+      <w:r>
+        <w:rPr>
+          <w:lang w:val="en-GB"/>
+        </w:rPr>
+        <w:t xml:space="preserve">I think that this type of software will be the most suitable for my organisation allowing the easiest access for users and will help me with maintenance tasks like updating the application. </w:t>
       </w:r>
     </w:p>
     <w:p>
@@ -774,7 +972,1366 @@
         <w:rPr>
           <w:lang w:val="en-GB"/>
         </w:rPr>
-        <w:t>My project management team and anyone working for the business that needs access to the product documentation library.</w:t>
+        <w:t>Project Scope:</w:t>
+      </w:r>
+    </w:p>
+    <w:p>
+      <w:pPr>
+        <w:ind w:left="792"/>
+        <w:rPr>
+          <w:lang w:val="en-GB"/>
+        </w:rPr>
+      </w:pPr>
+      <w:r>
+        <w:rPr>
+          <w:lang w:val="en-GB"/>
+        </w:rPr>
+        <w:t xml:space="preserve">By completing this project, I intend to deliver a desktop/web application that will be hosted on my company internal/web server. </w:t>
+      </w:r>
+      <w:r>
+        <w:rPr>
+          <w:lang w:val="en-GB"/>
+        </w:rPr>
+        <w:t xml:space="preserve">The application will consist of a user interface and a No SQL database backend. </w:t>
+      </w:r>
+      <w:r>
+        <w:rPr>
+          <w:lang w:val="en-GB"/>
+        </w:rPr>
+        <w:t xml:space="preserve">The application development will be based on </w:t>
+      </w:r>
+      <w:r>
+        <w:rPr>
+          <w:lang w:val="en-GB"/>
+        </w:rPr>
+        <w:t>(</w:t>
+      </w:r>
+      <w:r>
+        <w:rPr>
+          <w:b/>
+          <w:bCs/>
+          <w:i/>
+          <w:iCs/>
+          <w:lang w:val="en-GB"/>
+        </w:rPr>
+        <w:t>a chosen project lifecycle model</w:t>
+      </w:r>
+      <w:r>
+        <w:rPr>
+          <w:b/>
+          <w:bCs/>
+          <w:i/>
+          <w:iCs/>
+          <w:lang w:val="en-GB"/>
+        </w:rPr>
+        <w:t>)</w:t>
+      </w:r>
+      <w:r>
+        <w:rPr>
+          <w:lang w:val="en-GB"/>
+        </w:rPr>
+        <w:t xml:space="preserve">. </w:t>
+      </w:r>
+    </w:p>
+    <w:p>
+      <w:pPr>
+        <w:ind w:left="792"/>
+        <w:rPr>
+          <w:lang w:val="en-GB"/>
+        </w:rPr>
+      </w:pPr>
+      <w:r>
+        <w:rPr>
+          <w:lang w:val="en-GB"/>
+        </w:rPr>
+        <w:t xml:space="preserve">The </w:t>
+      </w:r>
+      <w:r>
+        <w:rPr>
+          <w:lang w:val="en-GB"/>
+        </w:rPr>
+        <w:t xml:space="preserve">scope of the </w:t>
+      </w:r>
+      <w:r>
+        <w:rPr>
+          <w:lang w:val="en-GB"/>
+        </w:rPr>
+        <w:t>project include</w:t>
+      </w:r>
+      <w:r>
+        <w:rPr>
+          <w:lang w:val="en-GB"/>
+        </w:rPr>
+        <w:t>s</w:t>
+      </w:r>
+      <w:r>
+        <w:rPr>
+          <w:lang w:val="en-GB"/>
+        </w:rPr>
+        <w:t>:</w:t>
+      </w:r>
+    </w:p>
+    <w:p>
+      <w:pPr>
+        <w:pStyle w:val="ListParagraph"/>
+        <w:numPr>
+          <w:ilvl w:val="0"/>
+          <w:numId w:val="8"/>
+        </w:numPr>
+        <w:rPr>
+          <w:lang w:val="en-GB"/>
+        </w:rPr>
+      </w:pPr>
+      <w:r>
+        <w:rPr>
+          <w:lang w:val="en-GB"/>
+        </w:rPr>
+        <w:t>Gathering software requirements from my users who will be my teammates and other colleagues from my work.</w:t>
+      </w:r>
+    </w:p>
+    <w:p>
+      <w:pPr>
+        <w:pStyle w:val="ListParagraph"/>
+        <w:numPr>
+          <w:ilvl w:val="0"/>
+          <w:numId w:val="8"/>
+        </w:numPr>
+        <w:rPr>
+          <w:lang w:val="en-GB"/>
+        </w:rPr>
+      </w:pPr>
+      <w:r>
+        <w:rPr>
+          <w:lang w:val="en-GB"/>
+        </w:rPr>
+        <w:t>Developing</w:t>
+      </w:r>
+      <w:r>
+        <w:rPr>
+          <w:lang w:val="en-GB"/>
+        </w:rPr>
+        <w:t xml:space="preserve"> cases to further define requirements.</w:t>
+      </w:r>
+    </w:p>
+    <w:p>
+      <w:pPr>
+        <w:pStyle w:val="ListParagraph"/>
+        <w:numPr>
+          <w:ilvl w:val="0"/>
+          <w:numId w:val="8"/>
+        </w:numPr>
+        <w:rPr>
+          <w:lang w:val="en-GB"/>
+        </w:rPr>
+      </w:pPr>
+      <w:r>
+        <w:rPr>
+          <w:lang w:val="en-GB"/>
+        </w:rPr>
+        <w:t>Developing and maintaining a project plan.</w:t>
+      </w:r>
+    </w:p>
+    <w:p>
+      <w:pPr>
+        <w:pStyle w:val="ListParagraph"/>
+        <w:numPr>
+          <w:ilvl w:val="0"/>
+          <w:numId w:val="8"/>
+        </w:numPr>
+        <w:rPr>
+          <w:lang w:val="en-GB"/>
+        </w:rPr>
+      </w:pPr>
+      <w:r>
+        <w:rPr>
+          <w:lang w:val="en-GB"/>
+        </w:rPr>
+        <w:t>User interface design and implementation.</w:t>
+      </w:r>
+    </w:p>
+    <w:p>
+      <w:pPr>
+        <w:pStyle w:val="ListParagraph"/>
+        <w:numPr>
+          <w:ilvl w:val="0"/>
+          <w:numId w:val="8"/>
+        </w:numPr>
+        <w:rPr>
+          <w:lang w:val="en-GB"/>
+        </w:rPr>
+      </w:pPr>
+      <w:r>
+        <w:rPr>
+          <w:lang w:val="en-GB"/>
+        </w:rPr>
+        <w:t>Software design with the use of different modelling techniques.</w:t>
+      </w:r>
+    </w:p>
+    <w:p>
+      <w:pPr>
+        <w:pStyle w:val="ListParagraph"/>
+        <w:numPr>
+          <w:ilvl w:val="0"/>
+          <w:numId w:val="8"/>
+        </w:numPr>
+        <w:rPr>
+          <w:lang w:val="en-GB"/>
+        </w:rPr>
+      </w:pPr>
+      <w:r>
+        <w:rPr>
+          <w:lang w:val="en-GB"/>
+        </w:rPr>
+        <w:t>Implementing solution in code.</w:t>
+      </w:r>
+    </w:p>
+    <w:p>
+      <w:pPr>
+        <w:pStyle w:val="ListParagraph"/>
+        <w:numPr>
+          <w:ilvl w:val="0"/>
+          <w:numId w:val="8"/>
+        </w:numPr>
+        <w:rPr>
+          <w:lang w:val="en-GB"/>
+        </w:rPr>
+      </w:pPr>
+      <w:r>
+        <w:rPr>
+          <w:lang w:val="en-GB"/>
+        </w:rPr>
+        <w:t xml:space="preserve">Testing the code. </w:t>
+      </w:r>
+      <w:r>
+        <w:rPr>
+          <w:b/>
+          <w:bCs/>
+          <w:i/>
+          <w:iCs/>
+          <w:lang w:val="en-GB"/>
+        </w:rPr>
+        <w:t>(</w:t>
+      </w:r>
+      <w:r>
+        <w:rPr>
+          <w:b/>
+          <w:bCs/>
+          <w:i/>
+          <w:iCs/>
+          <w:lang w:val="en-GB"/>
+        </w:rPr>
+        <w:t>How</w:t>
+      </w:r>
+      <w:r>
+        <w:rPr>
+          <w:b/>
+          <w:bCs/>
+          <w:i/>
+          <w:iCs/>
+          <w:lang w:val="en-GB"/>
+        </w:rPr>
+        <w:t>?)</w:t>
+      </w:r>
+    </w:p>
+    <w:p>
+      <w:pPr>
+        <w:pStyle w:val="ListParagraph"/>
+        <w:numPr>
+          <w:ilvl w:val="0"/>
+          <w:numId w:val="8"/>
+        </w:numPr>
+        <w:rPr>
+          <w:lang w:val="en-GB"/>
+        </w:rPr>
+      </w:pPr>
+      <w:r>
+        <w:rPr>
+          <w:lang w:val="en-GB"/>
+        </w:rPr>
+        <w:t xml:space="preserve">Deploying the application to company servers </w:t>
+      </w:r>
+      <w:r>
+        <w:rPr>
+          <w:b/>
+          <w:bCs/>
+          <w:i/>
+          <w:iCs/>
+          <w:lang w:val="en-GB"/>
+        </w:rPr>
+        <w:t>(How?)</w:t>
+      </w:r>
+    </w:p>
+    <w:p>
+      <w:pPr>
+        <w:pStyle w:val="ListParagraph"/>
+        <w:numPr>
+          <w:ilvl w:val="0"/>
+          <w:numId w:val="8"/>
+        </w:numPr>
+        <w:rPr>
+          <w:lang w:val="en-GB"/>
+        </w:rPr>
+      </w:pPr>
+      <w:r>
+        <w:rPr>
+          <w:lang w:val="en-GB"/>
+        </w:rPr>
+        <w:t>User evaluation which will take form of user testing.</w:t>
+      </w:r>
+    </w:p>
+    <w:p>
+      <w:pPr>
+        <w:pStyle w:val="Heading2"/>
+        <w:numPr>
+          <w:ilvl w:val="1"/>
+          <w:numId w:val="6"/>
+        </w:numPr>
+        <w:rPr>
+          <w:lang w:val="en-GB"/>
+        </w:rPr>
+      </w:pPr>
+      <w:r>
+        <w:rPr>
+          <w:lang w:val="en-GB"/>
+        </w:rPr>
+        <w:t>Key project deliverables.</w:t>
+      </w:r>
+    </w:p>
+    <w:p>
+      <w:pPr>
+        <w:ind w:left="720"/>
+        <w:rPr>
+          <w:lang w:val="en-GB"/>
+        </w:rPr>
+      </w:pPr>
+      <w:r>
+        <w:rPr>
+          <w:lang w:val="en-GB"/>
+        </w:rPr>
+        <w:t xml:space="preserve">Key </w:t>
+      </w:r>
+      <w:r>
+        <w:rPr>
+          <w:lang w:val="en-GB"/>
+        </w:rPr>
+        <w:t xml:space="preserve">project </w:t>
+      </w:r>
+      <w:r>
+        <w:rPr>
+          <w:lang w:val="en-GB"/>
+        </w:rPr>
+        <w:t>deliverables are:</w:t>
+      </w:r>
+    </w:p>
+    <w:p>
+      <w:pPr>
+        <w:pStyle w:val="ListParagraph"/>
+        <w:numPr>
+          <w:ilvl w:val="0"/>
+          <w:numId w:val="8"/>
+        </w:numPr>
+        <w:rPr>
+          <w:lang w:val="en-GB"/>
+        </w:rPr>
+      </w:pPr>
+      <w:r>
+        <w:rPr>
+          <w:lang w:val="en-GB"/>
+        </w:rPr>
+        <w:t xml:space="preserve">To </w:t>
+      </w:r>
+      <w:r>
+        <w:rPr>
+          <w:lang w:val="en-GB"/>
+        </w:rPr>
+        <w:t>create a project plan.</w:t>
+      </w:r>
+    </w:p>
+    <w:p>
+      <w:pPr>
+        <w:pStyle w:val="ListParagraph"/>
+        <w:numPr>
+          <w:ilvl w:val="0"/>
+          <w:numId w:val="8"/>
+        </w:numPr>
+        <w:rPr>
+          <w:lang w:val="en-GB"/>
+        </w:rPr>
+      </w:pPr>
+      <w:r>
+        <w:rPr>
+          <w:lang w:val="en-GB"/>
+        </w:rPr>
+        <w:t xml:space="preserve">To </w:t>
+      </w:r>
+      <w:r>
+        <w:rPr>
+          <w:lang w:val="en-GB"/>
+        </w:rPr>
+        <w:t>create a software requirement document.</w:t>
+      </w:r>
+    </w:p>
+    <w:p>
+      <w:pPr>
+        <w:pStyle w:val="ListParagraph"/>
+        <w:numPr>
+          <w:ilvl w:val="0"/>
+          <w:numId w:val="8"/>
+        </w:numPr>
+        <w:rPr>
+          <w:lang w:val="en-GB"/>
+        </w:rPr>
+      </w:pPr>
+      <w:r>
+        <w:rPr>
+          <w:lang w:val="en-GB"/>
+        </w:rPr>
+        <w:t>To create user interface prototype in form of wireframes.</w:t>
+      </w:r>
+    </w:p>
+    <w:p>
+      <w:pPr>
+        <w:pStyle w:val="ListParagraph"/>
+        <w:numPr>
+          <w:ilvl w:val="0"/>
+          <w:numId w:val="8"/>
+        </w:numPr>
+        <w:rPr>
+          <w:lang w:val="en-GB"/>
+        </w:rPr>
+      </w:pPr>
+      <w:r>
+        <w:rPr>
+          <w:lang w:val="en-GB"/>
+        </w:rPr>
+        <w:t>To create a validation plan including tests descriptions.</w:t>
+      </w:r>
+    </w:p>
+    <w:p>
+      <w:pPr>
+        <w:pStyle w:val="ListParagraph"/>
+        <w:numPr>
+          <w:ilvl w:val="0"/>
+          <w:numId w:val="8"/>
+        </w:numPr>
+        <w:rPr>
+          <w:lang w:val="en-GB"/>
+        </w:rPr>
+      </w:pPr>
+      <w:r>
+        <w:rPr>
+          <w:lang w:val="en-GB"/>
+        </w:rPr>
+        <w:t>To conduct evaluation by completing usability testing.</w:t>
+      </w:r>
+    </w:p>
+    <w:p>
+      <w:pPr>
+        <w:pStyle w:val="ListParagraph"/>
+        <w:numPr>
+          <w:ilvl w:val="0"/>
+          <w:numId w:val="8"/>
+        </w:numPr>
+        <w:rPr>
+          <w:lang w:val="en-GB"/>
+        </w:rPr>
+      </w:pPr>
+      <w:r>
+        <w:rPr>
+          <w:lang w:val="en-GB"/>
+        </w:rPr>
+        <w:t>To deploy finished application to company servers.</w:t>
+      </w:r>
+    </w:p>
+    <w:p>
+      <w:pPr>
+        <w:pStyle w:val="ListParagraph"/>
+        <w:numPr>
+          <w:ilvl w:val="0"/>
+          <w:numId w:val="8"/>
+        </w:numPr>
+        <w:rPr>
+          <w:lang w:val="en-GB"/>
+        </w:rPr>
+      </w:pPr>
+      <w:r>
+        <w:rPr>
+          <w:lang w:val="en-GB"/>
+        </w:rPr>
+        <w:t>To produce project report.</w:t>
+      </w:r>
+    </w:p>
+    <w:p>
+      <w:pPr>
+        <w:pStyle w:val="Heading2"/>
+        <w:numPr>
+          <w:ilvl w:val="1"/>
+          <w:numId w:val="6"/>
+        </w:numPr>
+        <w:rPr>
+          <w:lang w:val="en-GB"/>
+        </w:rPr>
+      </w:pPr>
+      <w:r>
+        <w:rPr>
+          <w:lang w:val="en-GB"/>
+        </w:rPr>
+        <w:t>Description of chosen lifecycle model.</w:t>
+      </w:r>
+    </w:p>
+    <w:p>
+      <w:pPr>
+        <w:pStyle w:val="Heading2"/>
+        <w:numPr>
+          <w:ilvl w:val="1"/>
+          <w:numId w:val="6"/>
+        </w:numPr>
+        <w:rPr>
+          <w:lang w:val="en-GB"/>
+        </w:rPr>
+      </w:pPr>
+      <w:r>
+        <w:rPr>
+          <w:lang w:val="en-GB"/>
+        </w:rPr>
+        <w:t>Project Schedule.</w:t>
+      </w:r>
+    </w:p>
+    <w:p>
+      <w:pPr>
+        <w:ind w:left="792"/>
+        <w:rPr>
+          <w:lang w:val="en-GB"/>
+        </w:rPr>
+      </w:pPr>
+      <w:r>
+        <w:rPr>
+          <w:lang w:val="en-GB"/>
+        </w:rPr>
+        <w:t>Key project milestones are:</w:t>
+      </w:r>
+    </w:p>
+    <w:p>
+      <w:pPr>
+        <w:pStyle w:val="ListParagraph"/>
+        <w:numPr>
+          <w:ilvl w:val="1"/>
+          <w:numId w:val="8"/>
+        </w:numPr>
+        <w:rPr>
+          <w:lang w:val="en-GB"/>
+        </w:rPr>
+      </w:pPr>
+      <w:r>
+        <w:rPr>
+          <w:lang w:val="en-GB"/>
+        </w:rPr>
+        <w:t>Project preparation phase</w:t>
+      </w:r>
+    </w:p>
+    <w:p>
+      <w:pPr>
+        <w:pStyle w:val="ListParagraph"/>
+        <w:numPr>
+          <w:ilvl w:val="2"/>
+          <w:numId w:val="8"/>
+        </w:numPr>
+        <w:rPr>
+          <w:lang w:val="en-GB"/>
+        </w:rPr>
+      </w:pPr>
+      <w:r>
+        <w:rPr>
+          <w:lang w:val="en-GB"/>
+        </w:rPr>
+        <w:t>Complete gathering information that can be used in the project in terms of resources and methods.</w:t>
+      </w:r>
+    </w:p>
+    <w:p>
+      <w:pPr>
+        <w:pStyle w:val="ListParagraph"/>
+        <w:numPr>
+          <w:ilvl w:val="2"/>
+          <w:numId w:val="8"/>
+        </w:numPr>
+        <w:rPr>
+          <w:lang w:val="en-GB"/>
+        </w:rPr>
+      </w:pPr>
+      <w:r>
+        <w:rPr>
+          <w:lang w:val="en-GB"/>
+        </w:rPr>
+        <w:t>Choose a project lifecycle.</w:t>
+      </w:r>
+    </w:p>
+    <w:p>
+      <w:pPr>
+        <w:pStyle w:val="ListParagraph"/>
+        <w:numPr>
+          <w:ilvl w:val="2"/>
+          <w:numId w:val="8"/>
+        </w:numPr>
+        <w:rPr>
+          <w:lang w:val="en-GB"/>
+        </w:rPr>
+      </w:pPr>
+      <w:r>
+        <w:rPr>
+          <w:lang w:val="en-GB"/>
+        </w:rPr>
+        <w:t>Complete risk assessment and define mitigation plan.</w:t>
+      </w:r>
+    </w:p>
+    <w:p>
+      <w:pPr>
+        <w:pStyle w:val="ListParagraph"/>
+        <w:numPr>
+          <w:ilvl w:val="2"/>
+          <w:numId w:val="8"/>
+        </w:numPr>
+        <w:rPr>
+          <w:lang w:val="en-GB"/>
+        </w:rPr>
+      </w:pPr>
+      <w:r>
+        <w:rPr>
+          <w:lang w:val="en-GB"/>
+        </w:rPr>
+        <w:t>Complete project setup.</w:t>
+      </w:r>
+    </w:p>
+    <w:p>
+      <w:pPr>
+        <w:pStyle w:val="ListParagraph"/>
+        <w:numPr>
+          <w:ilvl w:val="1"/>
+          <w:numId w:val="8"/>
+        </w:numPr>
+        <w:rPr>
+          <w:lang w:val="en-GB"/>
+        </w:rPr>
+      </w:pPr>
+      <w:r>
+        <w:rPr>
+          <w:lang w:val="en-GB"/>
+        </w:rPr>
+        <w:t>Development Phase</w:t>
+      </w:r>
+    </w:p>
+    <w:p>
+      <w:pPr>
+        <w:pStyle w:val="ListParagraph"/>
+        <w:numPr>
+          <w:ilvl w:val="2"/>
+          <w:numId w:val="8"/>
+        </w:numPr>
+        <w:rPr>
+          <w:lang w:val="en-GB"/>
+        </w:rPr>
+      </w:pPr>
+      <w:r>
+        <w:rPr>
+          <w:lang w:val="en-GB"/>
+        </w:rPr>
+        <w:t>Complete requirements gathering process.</w:t>
+      </w:r>
+    </w:p>
+    <w:p>
+      <w:pPr>
+        <w:pStyle w:val="ListParagraph"/>
+        <w:numPr>
+          <w:ilvl w:val="2"/>
+          <w:numId w:val="8"/>
+        </w:numPr>
+        <w:rPr>
+          <w:lang w:val="en-GB"/>
+        </w:rPr>
+      </w:pPr>
+      <w:r>
+        <w:rPr>
+          <w:lang w:val="en-GB"/>
+        </w:rPr>
+        <w:t>Complete GUI prototype.</w:t>
+      </w:r>
+    </w:p>
+    <w:p>
+      <w:pPr>
+        <w:pStyle w:val="ListParagraph"/>
+        <w:numPr>
+          <w:ilvl w:val="2"/>
+          <w:numId w:val="8"/>
+        </w:numPr>
+        <w:rPr>
+          <w:lang w:val="en-GB"/>
+        </w:rPr>
+      </w:pPr>
+      <w:r>
+        <w:rPr>
+          <w:lang w:val="en-GB"/>
+        </w:rPr>
+        <w:lastRenderedPageBreak/>
+        <w:t>Complete the design of the code required to produce the application.</w:t>
+      </w:r>
+    </w:p>
+    <w:p>
+      <w:pPr>
+        <w:pStyle w:val="ListParagraph"/>
+        <w:numPr>
+          <w:ilvl w:val="2"/>
+          <w:numId w:val="8"/>
+        </w:numPr>
+        <w:rPr>
+          <w:lang w:val="en-GB"/>
+        </w:rPr>
+      </w:pPr>
+      <w:r>
+        <w:rPr>
+          <w:lang w:val="en-GB"/>
+        </w:rPr>
+        <w:t>Implement GUI in code.</w:t>
+      </w:r>
+    </w:p>
+    <w:p>
+      <w:pPr>
+        <w:pStyle w:val="ListParagraph"/>
+        <w:numPr>
+          <w:ilvl w:val="2"/>
+          <w:numId w:val="8"/>
+        </w:numPr>
+        <w:rPr>
+          <w:lang w:val="en-GB"/>
+        </w:rPr>
+      </w:pPr>
+      <w:r>
+        <w:rPr>
+          <w:lang w:val="en-GB"/>
+        </w:rPr>
+        <w:t>Setup database.</w:t>
+      </w:r>
+    </w:p>
+    <w:p>
+      <w:pPr>
+        <w:pStyle w:val="ListParagraph"/>
+        <w:numPr>
+          <w:ilvl w:val="2"/>
+          <w:numId w:val="8"/>
+        </w:numPr>
+        <w:rPr>
+          <w:lang w:val="en-GB"/>
+        </w:rPr>
+      </w:pPr>
+      <w:r>
+        <w:rPr>
+          <w:lang w:val="en-GB"/>
+        </w:rPr>
+        <w:t>Implement application code.</w:t>
+      </w:r>
+    </w:p>
+    <w:p>
+      <w:pPr>
+        <w:pStyle w:val="ListParagraph"/>
+        <w:numPr>
+          <w:ilvl w:val="2"/>
+          <w:numId w:val="8"/>
+        </w:numPr>
+        <w:rPr>
+          <w:lang w:val="en-GB"/>
+        </w:rPr>
+      </w:pPr>
+      <w:r>
+        <w:rPr>
+          <w:lang w:val="en-GB"/>
+        </w:rPr>
+        <w:t>Connect application to database.</w:t>
+      </w:r>
+    </w:p>
+    <w:p>
+      <w:pPr>
+        <w:pStyle w:val="ListParagraph"/>
+        <w:numPr>
+          <w:ilvl w:val="2"/>
+          <w:numId w:val="8"/>
+        </w:numPr>
+        <w:rPr>
+          <w:lang w:val="en-GB"/>
+        </w:rPr>
+      </w:pPr>
+      <w:r>
+        <w:rPr>
+          <w:lang w:val="en-GB"/>
+        </w:rPr>
+        <w:t>Test the code.</w:t>
+      </w:r>
+    </w:p>
+    <w:p>
+      <w:pPr>
+        <w:pStyle w:val="ListParagraph"/>
+        <w:numPr>
+          <w:ilvl w:val="2"/>
+          <w:numId w:val="8"/>
+        </w:numPr>
+        <w:rPr>
+          <w:lang w:val="en-GB"/>
+        </w:rPr>
+      </w:pPr>
+      <w:r>
+        <w:rPr>
+          <w:lang w:val="en-GB"/>
+        </w:rPr>
+        <w:t>Complete usability testing.</w:t>
+      </w:r>
+    </w:p>
+    <w:p>
+      <w:pPr>
+        <w:pStyle w:val="ListParagraph"/>
+        <w:numPr>
+          <w:ilvl w:val="2"/>
+          <w:numId w:val="8"/>
+        </w:numPr>
+        <w:rPr>
+          <w:lang w:val="en-GB"/>
+        </w:rPr>
+      </w:pPr>
+      <w:r>
+        <w:rPr>
+          <w:lang w:val="en-GB"/>
+        </w:rPr>
+        <w:t>Deploy the application.</w:t>
+      </w:r>
+    </w:p>
+    <w:p>
+      <w:pPr>
+        <w:ind w:left="792"/>
+        <w:rPr>
+          <w:lang w:val="en-GB"/>
+        </w:rPr>
+      </w:pPr>
+      <w:r>
+        <w:rPr>
+          <w:lang w:val="en-GB"/>
+        </w:rPr>
+        <w:t>Complete project schedule is available in appendix a.</w:t>
+      </w:r>
+    </w:p>
+    <w:p>
+      <w:pPr>
+        <w:pStyle w:val="Heading2"/>
+        <w:numPr>
+          <w:ilvl w:val="1"/>
+          <w:numId w:val="6"/>
+        </w:numPr>
+        <w:rPr>
+          <w:lang w:val="en-GB"/>
+        </w:rPr>
+      </w:pPr>
+      <w:r>
+        <w:rPr>
+          <w:lang w:val="en-GB"/>
+        </w:rPr>
+        <w:t>Project risk management.</w:t>
+      </w:r>
+    </w:p>
+    <w:p>
+      <w:pPr>
+        <w:pStyle w:val="Heading2"/>
+        <w:numPr>
+          <w:ilvl w:val="1"/>
+          <w:numId w:val="6"/>
+        </w:numPr>
+        <w:rPr>
+          <w:lang w:val="en-GB"/>
+        </w:rPr>
+      </w:pPr>
+      <w:r>
+        <w:rPr>
+          <w:lang w:val="en-GB"/>
+        </w:rPr>
+        <w:t>An outline of the resources, skills and methods required to complete the project.</w:t>
+      </w:r>
+    </w:p>
+    <w:p>
+      <w:pPr>
+        <w:pStyle w:val="ListParagraph"/>
+        <w:numPr>
+          <w:ilvl w:val="2"/>
+          <w:numId w:val="6"/>
+        </w:numPr>
+        <w:rPr>
+          <w:lang w:val="en-GB"/>
+        </w:rPr>
+      </w:pPr>
+      <w:r>
+        <w:rPr>
+          <w:lang w:val="en-GB"/>
+        </w:rPr>
+        <w:t xml:space="preserve"> </w:t>
+      </w:r>
+      <w:r>
+        <w:rPr>
+          <w:lang w:val="en-GB"/>
+        </w:rPr>
+        <w:t>Project resources.</w:t>
+      </w:r>
+    </w:p>
+    <w:p>
+      <w:pPr>
+        <w:pStyle w:val="ListParagraph"/>
+        <w:ind w:left="1224"/>
+        <w:rPr>
+          <w:lang w:val="en-GB"/>
+        </w:rPr>
+      </w:pPr>
+      <w:r>
+        <w:rPr>
+          <w:lang w:val="en-GB"/>
+        </w:rPr>
+        <w:t>I did not identify any specialist software that will be required to complete this project. Throughout the development I will be using free and open-source products that are listed below:</w:t>
+      </w:r>
+    </w:p>
+    <w:p>
+      <w:pPr>
+        <w:pStyle w:val="ListParagraph"/>
+        <w:numPr>
+          <w:ilvl w:val="1"/>
+          <w:numId w:val="8"/>
+        </w:numPr>
+        <w:rPr>
+          <w:lang w:val="en-GB"/>
+        </w:rPr>
+      </w:pPr>
+      <w:r>
+        <w:rPr>
+          <w:lang w:val="en-GB"/>
+        </w:rPr>
+        <w:t xml:space="preserve">Visual Studio Community Edition as my IDE. </w:t>
+      </w:r>
+      <w:r>
+        <w:rPr>
+          <w:b/>
+          <w:bCs/>
+          <w:i/>
+          <w:iCs/>
+          <w:lang w:val="en-GB"/>
+        </w:rPr>
+        <w:t>(Why?)</w:t>
+      </w:r>
+    </w:p>
+    <w:p>
+      <w:pPr>
+        <w:pStyle w:val="ListParagraph"/>
+        <w:numPr>
+          <w:ilvl w:val="1"/>
+          <w:numId w:val="8"/>
+        </w:numPr>
+        <w:rPr>
+          <w:lang w:val="en-GB"/>
+        </w:rPr>
+      </w:pPr>
+      <w:r>
+        <w:rPr>
+          <w:lang w:val="en-GB"/>
+        </w:rPr>
+        <w:t xml:space="preserve">Couch DB as the No SQL database system for my application. </w:t>
+      </w:r>
+      <w:r>
+        <w:rPr>
+          <w:b/>
+          <w:bCs/>
+          <w:i/>
+          <w:iCs/>
+          <w:lang w:val="en-GB"/>
+        </w:rPr>
+        <w:t>(Why?)</w:t>
+      </w:r>
+    </w:p>
+    <w:p>
+      <w:pPr>
+        <w:ind w:left="1134"/>
+        <w:rPr>
+          <w:lang w:val="en-GB"/>
+        </w:rPr>
+      </w:pPr>
+      <w:r>
+        <w:rPr>
+          <w:lang w:val="en-GB"/>
+        </w:rPr>
+        <w:t>Databases that will be relevant to the project can be used to search for the information</w:t>
+      </w:r>
+      <w:r>
+        <w:rPr>
+          <w:lang w:val="en-GB"/>
+        </w:rPr>
+        <w:t>:</w:t>
+      </w:r>
+    </w:p>
+    <w:p>
+      <w:pPr>
+        <w:pStyle w:val="ListParagraph"/>
+        <w:numPr>
+          <w:ilvl w:val="2"/>
+          <w:numId w:val="8"/>
+        </w:numPr>
+        <w:rPr>
+          <w:lang w:val="en-GB"/>
+        </w:rPr>
+      </w:pPr>
+      <w:r>
+        <w:rPr>
+          <w:lang w:val="en-GB"/>
+        </w:rPr>
+        <w:t>ACM Digital Library</w:t>
+      </w:r>
+    </w:p>
+    <w:p>
+      <w:pPr>
+        <w:pStyle w:val="ListParagraph"/>
+        <w:numPr>
+          <w:ilvl w:val="2"/>
+          <w:numId w:val="8"/>
+        </w:numPr>
+        <w:rPr>
+          <w:lang w:val="en-GB"/>
+        </w:rPr>
+      </w:pPr>
+      <w:r>
+        <w:rPr>
+          <w:lang w:val="en-GB"/>
+        </w:rPr>
+        <w:t>Science Direct</w:t>
+      </w:r>
+    </w:p>
+    <w:p>
+      <w:pPr>
+        <w:pStyle w:val="ListParagraph"/>
+        <w:numPr>
+          <w:ilvl w:val="2"/>
+          <w:numId w:val="8"/>
+        </w:numPr>
+        <w:rPr>
+          <w:lang w:val="en-GB"/>
+        </w:rPr>
+      </w:pPr>
+      <w:r>
+        <w:rPr>
+          <w:lang w:val="en-GB"/>
+        </w:rPr>
+        <w:t>Safari eBooks Online</w:t>
+      </w:r>
+    </w:p>
+    <w:p>
+      <w:pPr>
+        <w:pStyle w:val="ListParagraph"/>
+        <w:numPr>
+          <w:ilvl w:val="2"/>
+          <w:numId w:val="8"/>
+        </w:numPr>
+        <w:rPr>
+          <w:lang w:val="en-GB"/>
+        </w:rPr>
+      </w:pPr>
+      <w:r>
+        <w:rPr>
+          <w:lang w:val="en-GB"/>
+        </w:rPr>
+        <w:t>IEEE MIT Books</w:t>
+      </w:r>
+    </w:p>
+    <w:p>
+      <w:pPr>
+        <w:pStyle w:val="ListParagraph"/>
+        <w:numPr>
+          <w:ilvl w:val="2"/>
+          <w:numId w:val="8"/>
+        </w:numPr>
+        <w:rPr>
+          <w:lang w:val="en-GB"/>
+        </w:rPr>
+      </w:pPr>
+      <w:r>
+        <w:rPr>
+          <w:lang w:val="en-GB"/>
+        </w:rPr>
+        <w:t>IEEE Explore database</w:t>
+      </w:r>
+    </w:p>
+    <w:p>
+      <w:pPr>
+        <w:pStyle w:val="ListParagraph"/>
+        <w:numPr>
+          <w:ilvl w:val="2"/>
+          <w:numId w:val="6"/>
+        </w:numPr>
+        <w:rPr>
+          <w:lang w:val="en-GB"/>
+        </w:rPr>
+      </w:pPr>
+      <w:r>
+        <w:rPr>
+          <w:lang w:val="en-GB"/>
+        </w:rPr>
+        <w:t xml:space="preserve"> </w:t>
+      </w:r>
+      <w:r>
+        <w:rPr>
+          <w:lang w:val="en-GB"/>
+        </w:rPr>
+        <w:t>Information access.</w:t>
+      </w:r>
+    </w:p>
+    <w:p>
+      <w:pPr>
+        <w:pStyle w:val="ListParagraph"/>
+        <w:numPr>
+          <w:ilvl w:val="2"/>
+          <w:numId w:val="6"/>
+        </w:numPr>
+        <w:rPr>
+          <w:lang w:val="en-GB"/>
+        </w:rPr>
+      </w:pPr>
+      <w:r>
+        <w:rPr>
+          <w:lang w:val="en-GB"/>
+        </w:rPr>
+        <w:t xml:space="preserve"> </w:t>
+      </w:r>
+      <w:r>
+        <w:rPr>
+          <w:lang w:val="en-GB"/>
+        </w:rPr>
+        <w:t>Users.</w:t>
+      </w:r>
+    </w:p>
+    <w:p>
+      <w:pPr>
+        <w:pStyle w:val="ListParagraph"/>
+        <w:numPr>
+          <w:ilvl w:val="2"/>
+          <w:numId w:val="6"/>
+        </w:numPr>
+        <w:rPr>
+          <w:lang w:val="en-GB"/>
+        </w:rPr>
+      </w:pPr>
+      <w:r>
+        <w:rPr>
+          <w:lang w:val="en-GB"/>
+        </w:rPr>
+        <w:t xml:space="preserve"> </w:t>
+      </w:r>
+      <w:r>
+        <w:rPr>
+          <w:lang w:val="en-GB"/>
+        </w:rPr>
+        <w:t>Technology.</w:t>
+      </w:r>
+    </w:p>
+    <w:p>
+      <w:pPr>
+        <w:pStyle w:val="ListParagraph"/>
+        <w:numPr>
+          <w:ilvl w:val="2"/>
+          <w:numId w:val="6"/>
+        </w:numPr>
+        <w:rPr>
+          <w:lang w:val="en-GB"/>
+        </w:rPr>
+      </w:pPr>
+      <w:r>
+        <w:rPr>
+          <w:lang w:val="en-GB"/>
+        </w:rPr>
+        <w:t xml:space="preserve"> </w:t>
+      </w:r>
+      <w:r>
+        <w:rPr>
+          <w:lang w:val="en-GB"/>
+        </w:rPr>
+        <w:t>Methods.</w:t>
+      </w:r>
+    </w:p>
+    <w:p>
+      <w:pPr>
+        <w:ind w:left="1080"/>
+        <w:rPr>
+          <w:lang w:val="en-GB"/>
+        </w:rPr>
+      </w:pPr>
+    </w:p>
+    <w:p>
+      <w:pPr>
+        <w:ind w:left="792"/>
+        <w:rPr>
+          <w:lang w:val="en-GB"/>
+        </w:rPr>
+      </w:pPr>
+      <w:r>
+        <w:rPr>
+          <w:lang w:val="en-GB"/>
+        </w:rPr>
+        <w:t>In terms of technologies required to complete the project I intend to use the below:</w:t>
+      </w:r>
+    </w:p>
+    <w:p>
+      <w:pPr>
+        <w:pStyle w:val="ListParagraph"/>
+        <w:numPr>
+          <w:ilvl w:val="0"/>
+          <w:numId w:val="10"/>
+        </w:numPr>
+        <w:rPr>
+          <w:lang w:val="en-GB"/>
+        </w:rPr>
+      </w:pPr>
+      <w:r>
+        <w:rPr>
+          <w:lang w:val="en-GB"/>
+        </w:rPr>
+        <w:t xml:space="preserve">User interface will be developed in </w:t>
+      </w:r>
+      <w:r>
+        <w:rPr>
+          <w:lang w:val="en-GB"/>
+        </w:rPr>
+        <w:t xml:space="preserve">C#, HTML5 and CSS using .Net framework. </w:t>
+      </w:r>
+      <w:r>
+        <w:rPr>
+          <w:lang w:val="en-GB"/>
+        </w:rPr>
+        <w:t xml:space="preserve">This will </w:t>
+      </w:r>
+      <w:r>
+        <w:rPr>
+          <w:lang w:val="en-GB"/>
+        </w:rPr>
+        <w:t>allow</w:t>
+      </w:r>
+      <w:r>
+        <w:rPr>
+          <w:lang w:val="en-GB"/>
+        </w:rPr>
+        <w:t xml:space="preserve"> me to </w:t>
+      </w:r>
+      <w:r>
+        <w:rPr>
+          <w:lang w:val="en-GB"/>
+        </w:rPr>
+        <w:t>utilize</w:t>
+      </w:r>
+      <w:r>
+        <w:rPr>
+          <w:lang w:val="en-GB"/>
+        </w:rPr>
+        <w:t xml:space="preserve"> me knowledge of developing responsive web pages which can facilitate front end of the application.</w:t>
+      </w:r>
+    </w:p>
+    <w:p>
+      <w:pPr>
+        <w:pStyle w:val="ListParagraph"/>
+        <w:numPr>
+          <w:ilvl w:val="0"/>
+          <w:numId w:val="10"/>
+        </w:numPr>
+        <w:rPr>
+          <w:lang w:val="en-GB"/>
+        </w:rPr>
+      </w:pPr>
+      <w:r>
+        <w:rPr>
+          <w:lang w:val="en-GB"/>
+        </w:rPr>
+        <w:t xml:space="preserve">As a backend solution, I choose to use a No SQL database </w:t>
+      </w:r>
+      <w:r>
+        <w:rPr>
+          <w:lang w:val="en-GB"/>
+        </w:rPr>
+        <w:t xml:space="preserve">(CouchDB) </w:t>
+      </w:r>
+      <w:r>
+        <w:rPr>
+          <w:lang w:val="en-GB"/>
+        </w:rPr>
+        <w:t xml:space="preserve">because these are especially suited to use for document databases. </w:t>
+      </w:r>
+    </w:p>
+    <w:p>
+      <w:pPr>
+        <w:pStyle w:val="ListParagraph"/>
+        <w:numPr>
+          <w:ilvl w:val="0"/>
+          <w:numId w:val="10"/>
+        </w:numPr>
+        <w:rPr>
+          <w:lang w:val="en-GB"/>
+        </w:rPr>
+      </w:pPr>
+      <w:r>
+        <w:rPr>
+          <w:lang w:val="en-GB"/>
+        </w:rPr>
+        <w:t xml:space="preserve">I will use Visual Studio Community edition as my IDE. </w:t>
+      </w:r>
+    </w:p>
+    <w:p>
+      <w:pPr>
+        <w:pStyle w:val="ListParagraph"/>
+        <w:numPr>
+          <w:ilvl w:val="0"/>
+          <w:numId w:val="10"/>
+        </w:numPr>
+        <w:rPr>
+          <w:lang w:val="en-GB"/>
+        </w:rPr>
+      </w:pPr>
+      <w:r>
+        <w:rPr>
+          <w:lang w:val="en-GB"/>
+        </w:rPr>
+        <w:t>I have setup a GitHub repository that I will use as a version control system and backup</w:t>
+      </w:r>
+      <w:r>
+        <w:rPr>
+          <w:lang w:val="en-GB"/>
+        </w:rPr>
+        <w:t xml:space="preserve"> solution</w:t>
+      </w:r>
+      <w:r>
+        <w:rPr>
+          <w:lang w:val="en-GB"/>
+        </w:rPr>
+        <w:t>. Additionally, I will use One Drive and external hard drive as back-up as well.</w:t>
+      </w:r>
+    </w:p>
+    <w:p>
+      <w:pPr>
+        <w:ind w:left="792"/>
+        <w:rPr>
+          <w:lang w:val="en-GB"/>
+        </w:rPr>
+      </w:pPr>
+      <w:r>
+        <w:rPr>
+          <w:lang w:val="en-GB"/>
+        </w:rPr>
+        <w:t>In terms of other resources that will be available to me throughout the project I have asked my work colleagues for support which they agreed to and therefore I will be able to gain access to the intended users of the application at any time.</w:t>
+      </w:r>
+    </w:p>
+    <w:p>
+      <w:pPr>
+        <w:ind w:left="792"/>
+        <w:rPr>
+          <w:lang w:val="en-GB"/>
+        </w:rPr>
+      </w:pPr>
+      <w:r>
+        <w:rPr>
+          <w:lang w:val="en-GB"/>
+        </w:rPr>
+        <w:lastRenderedPageBreak/>
+        <w:t xml:space="preserve">Additionally, </w:t>
       </w:r>
     </w:p>
     <w:p>
@@ -1094,140 +2651,11 @@
     </w:p>
     <w:p>
       <w:pPr>
-        <w:ind w:left="792"/>
-        <w:rPr>
-          <w:lang w:val="en-GB"/>
-        </w:rPr>
-      </w:pPr>
-      <w:r>
-        <w:rPr>
-          <w:lang w:val="en-GB"/>
-        </w:rPr>
-        <w:t>The product I will deliver will be:</w:t>
-      </w:r>
-    </w:p>
-    <w:p>
-      <w:pPr>
-        <w:ind w:left="792"/>
-        <w:rPr>
-          <w:lang w:val="en-GB"/>
-        </w:rPr>
-      </w:pPr>
-      <w:r>
-        <w:rPr>
-          <w:lang w:val="en-GB"/>
-        </w:rPr>
-        <w:t>A piece of software in form of a web application front end and a database backend for users to search for documents as well as add, remove, edit them.</w:t>
-      </w:r>
-    </w:p>
-    <w:p>
-      <w:pPr>
-        <w:pStyle w:val="Heading2"/>
-        <w:numPr>
-          <w:ilvl w:val="1"/>
-          <w:numId w:val="6"/>
-        </w:numPr>
-        <w:rPr>
-          <w:lang w:val="en-GB"/>
-        </w:rPr>
-      </w:pPr>
-      <w:r>
-        <w:rPr>
-          <w:lang w:val="en-GB"/>
-        </w:rPr>
-        <w:lastRenderedPageBreak/>
-        <w:t>Description of the project and its scope.</w:t>
-      </w:r>
-    </w:p>
-    <w:p>
-      <w:pPr>
-        <w:pStyle w:val="Heading2"/>
-        <w:numPr>
-          <w:ilvl w:val="1"/>
-          <w:numId w:val="6"/>
-        </w:numPr>
-        <w:rPr>
-          <w:lang w:val="en-GB"/>
-        </w:rPr>
-      </w:pPr>
-      <w:r>
-        <w:rPr>
-          <w:lang w:val="en-GB"/>
-        </w:rPr>
-        <w:t>Key project deliverables.</w:t>
-      </w:r>
-    </w:p>
-    <w:p>
-      <w:pPr>
-        <w:pStyle w:val="Heading2"/>
-        <w:numPr>
-          <w:ilvl w:val="1"/>
-          <w:numId w:val="6"/>
-        </w:numPr>
-        <w:rPr>
-          <w:lang w:val="en-GB"/>
-        </w:rPr>
-      </w:pPr>
-      <w:r>
-        <w:rPr>
-          <w:lang w:val="en-GB"/>
-        </w:rPr>
-        <w:t>Description of chosen lifecycle model.</w:t>
-      </w:r>
-    </w:p>
-    <w:p>
-      <w:pPr>
-        <w:pStyle w:val="Heading2"/>
-        <w:numPr>
-          <w:ilvl w:val="1"/>
-          <w:numId w:val="6"/>
-        </w:numPr>
-        <w:rPr>
-          <w:lang w:val="en-GB"/>
-        </w:rPr>
-      </w:pPr>
-      <w:r>
-        <w:rPr>
-          <w:lang w:val="en-GB"/>
-        </w:rPr>
-        <w:t>Project Schedule.</w:t>
-      </w:r>
-    </w:p>
-    <w:p>
-      <w:pPr>
-        <w:pStyle w:val="Heading2"/>
-        <w:numPr>
-          <w:ilvl w:val="1"/>
-          <w:numId w:val="6"/>
-        </w:numPr>
-        <w:rPr>
-          <w:lang w:val="en-GB"/>
-        </w:rPr>
-      </w:pPr>
-      <w:r>
-        <w:rPr>
-          <w:lang w:val="en-GB"/>
-        </w:rPr>
-        <w:t>Project risk management.</w:t>
-      </w:r>
-    </w:p>
-    <w:p>
-      <w:pPr>
-        <w:pStyle w:val="Heading2"/>
-        <w:numPr>
-          <w:ilvl w:val="1"/>
-          <w:numId w:val="6"/>
-        </w:numPr>
-        <w:rPr>
-          <w:lang w:val="en-GB"/>
-        </w:rPr>
-      </w:pPr>
-      <w:r>
-        <w:rPr>
-          <w:lang w:val="en-GB"/>
-        </w:rPr>
-        <w:t>An outline of the resources, skills and methods required to complete the project.</w:t>
-      </w:r>
+        <w:ind w:left="720"/>
+        <w:rPr>
+          <w:lang w:val="en-GB"/>
+        </w:rPr>
+      </w:pPr>
     </w:p>
     <w:p>
       <w:pPr>
@@ -1328,6 +2756,119 @@
 <file path=word/numbering.xml><?xml version="1.0" encoding="utf-8"?>
 <w:numbering xmlns:wpc="http://schemas.microsoft.com/office/word/2010/wordprocessingCanvas" xmlns:cx="http://schemas.microsoft.com/office/drawing/2014/chartex" xmlns:cx1="http://schemas.microsoft.com/office/drawing/2015/9/8/chartex" xmlns:cx2="http://schemas.microsoft.com/office/drawing/2015/10/21/chartex" xmlns:cx3="http://schemas.microsoft.com/office/drawing/2016/5/9/chartex" xmlns:cx4="http://schemas.microsoft.com/office/drawing/2016/5/10/chartex" xmlns:cx5="http://schemas.microsoft.com/office/drawing/2016/5/11/chartex" xmlns:cx6="http://schemas.microsoft.com/office/drawing/2016/5/12/chartex" xmlns:cx7="http://schemas.microsoft.com/office/drawing/2016/5/13/chartex" xmlns:cx8="http://schemas.microsoft.com/office/drawing/2016/5/14/chartex" xmlns:mc="http://schemas.openxmlformats.org/markup-compatibility/2006" xmlns:aink="http://schemas.microsoft.com/office/drawing/2016/ink" xmlns:am3d="http://schemas.microsoft.com/office/drawing/2017/model3d" xmlns:o="urn:schemas-microsoft-com:office:office" xmlns:r="http://schemas.openxmlformats.org/officeDocument/2006/relationships" xmlns:m="http://schemas.openxmlformats.org/officeDocument/2006/math" xmlns:v="urn:schemas-microsoft-com:vml" xmlns:wp14="http://schemas.microsoft.com/office/word/2010/wordprocessingDrawing" xmlns:wp="http://schemas.openxmlformats.org/drawingml/2006/wordprocessingDrawing" xmlns:w10="urn:schemas-microsoft-com:office:word" xmlns:w="http://schemas.openxmlformats.org/wordprocessingml/2006/main" xmlns:w14="http://schemas.microsoft.com/office/word/2010/wordml" xmlns:w15="http://schemas.microsoft.com/office/word/2012/wordml" xmlns:w16cex="http://schemas.microsoft.com/office/word/2018/wordml/cex" xmlns:w16cid="http://schemas.microsoft.com/office/word/2016/wordml/cid" xmlns:w16="http://schemas.microsoft.com/office/word/2018/wordml" xmlns:w16sdtdh="http://schemas.microsoft.com/office/word/2020/wordml/sdtdatahash" xmlns:w16se="http://schemas.microsoft.com/office/word/2015/wordml/symex" xmlns:wpg="http://schemas.microsoft.com/office/word/2010/wordprocessingGroup" xmlns:wpi="http://schemas.microsoft.com/office/word/2010/wordprocessingInk" xmlns:wne="http://schemas.microsoft.com/office/word/2006/wordml" xmlns:wps="http://schemas.microsoft.com/office/word/2010/wordprocessingShape" mc:Ignorable="w14 w15 w16se w16cid w16 w16cex w16sdtdh wp14">
   <w:abstractNum w:abstractNumId="0" w15:restartNumberingAfterBreak="0">
+    <w:nsid w:val="00933AE7"/>
+    <w:multiLevelType w:val="hybridMultilevel"/>
+    <w:tmpl w:val="CAE8B5E0"/>
+    <w:lvl w:ilvl="0" w:tplc="EF64558A">
+      <w:start w:val="3"/>
+      <w:numFmt w:val="bullet"/>
+      <w:lvlText w:val="-"/>
+      <w:lvlJc w:val="left"/>
+      <w:pPr>
+        <w:ind w:left="1584" w:hanging="360"/>
+      </w:pPr>
+      <w:rPr>
+        <w:rFonts w:ascii="Calibri" w:eastAsiaTheme="minorHAnsi" w:hAnsi="Calibri" w:cs="Calibri" w:hint="default"/>
+      </w:rPr>
+    </w:lvl>
+    <w:lvl w:ilvl="1" w:tplc="18090003" w:tentative="1">
+      <w:start w:val="1"/>
+      <w:numFmt w:val="bullet"/>
+      <w:lvlText w:val="o"/>
+      <w:lvlJc w:val="left"/>
+      <w:pPr>
+        <w:ind w:left="1872" w:hanging="360"/>
+      </w:pPr>
+      <w:rPr>
+        <w:rFonts w:ascii="Courier New" w:hAnsi="Courier New" w:cs="Courier New" w:hint="default"/>
+      </w:rPr>
+    </w:lvl>
+    <w:lvl w:ilvl="2" w:tplc="18090005" w:tentative="1">
+      <w:start w:val="1"/>
+      <w:numFmt w:val="bullet"/>
+      <w:lvlText w:val=""/>
+      <w:lvlJc w:val="left"/>
+      <w:pPr>
+        <w:ind w:left="2592" w:hanging="360"/>
+      </w:pPr>
+      <w:rPr>
+        <w:rFonts w:ascii="Wingdings" w:hAnsi="Wingdings" w:hint="default"/>
+      </w:rPr>
+    </w:lvl>
+    <w:lvl w:ilvl="3" w:tplc="18090001" w:tentative="1">
+      <w:start w:val="1"/>
+      <w:numFmt w:val="bullet"/>
+      <w:lvlText w:val=""/>
+      <w:lvlJc w:val="left"/>
+      <w:pPr>
+        <w:ind w:left="3312" w:hanging="360"/>
+      </w:pPr>
+      <w:rPr>
+        <w:rFonts w:ascii="Symbol" w:hAnsi="Symbol" w:hint="default"/>
+      </w:rPr>
+    </w:lvl>
+    <w:lvl w:ilvl="4" w:tplc="18090003" w:tentative="1">
+      <w:start w:val="1"/>
+      <w:numFmt w:val="bullet"/>
+      <w:lvlText w:val="o"/>
+      <w:lvlJc w:val="left"/>
+      <w:pPr>
+        <w:ind w:left="4032" w:hanging="360"/>
+      </w:pPr>
+      <w:rPr>
+        <w:rFonts w:ascii="Courier New" w:hAnsi="Courier New" w:cs="Courier New" w:hint="default"/>
+      </w:rPr>
+    </w:lvl>
+    <w:lvl w:ilvl="5" w:tplc="18090005" w:tentative="1">
+      <w:start w:val="1"/>
+      <w:numFmt w:val="bullet"/>
+      <w:lvlText w:val=""/>
+      <w:lvlJc w:val="left"/>
+      <w:pPr>
+        <w:ind w:left="4752" w:hanging="360"/>
+      </w:pPr>
+      <w:rPr>
+        <w:rFonts w:ascii="Wingdings" w:hAnsi="Wingdings" w:hint="default"/>
+      </w:rPr>
+    </w:lvl>
+    <w:lvl w:ilvl="6" w:tplc="18090001" w:tentative="1">
+      <w:start w:val="1"/>
+      <w:numFmt w:val="bullet"/>
+      <w:lvlText w:val=""/>
+      <w:lvlJc w:val="left"/>
+      <w:pPr>
+        <w:ind w:left="5472" w:hanging="360"/>
+      </w:pPr>
+      <w:rPr>
+        <w:rFonts w:ascii="Symbol" w:hAnsi="Symbol" w:hint="default"/>
+      </w:rPr>
+    </w:lvl>
+    <w:lvl w:ilvl="7" w:tplc="18090003" w:tentative="1">
+      <w:start w:val="1"/>
+      <w:numFmt w:val="bullet"/>
+      <w:lvlText w:val="o"/>
+      <w:lvlJc w:val="left"/>
+      <w:pPr>
+        <w:ind w:left="6192" w:hanging="360"/>
+      </w:pPr>
+      <w:rPr>
+        <w:rFonts w:ascii="Courier New" w:hAnsi="Courier New" w:cs="Courier New" w:hint="default"/>
+      </w:rPr>
+    </w:lvl>
+    <w:lvl w:ilvl="8" w:tplc="18090005" w:tentative="1">
+      <w:start w:val="1"/>
+      <w:numFmt w:val="bullet"/>
+      <w:lvlText w:val=""/>
+      <w:lvlJc w:val="left"/>
+      <w:pPr>
+        <w:ind w:left="6912" w:hanging="360"/>
+      </w:pPr>
+      <w:rPr>
+        <w:rFonts w:ascii="Wingdings" w:hAnsi="Wingdings" w:hint="default"/>
+      </w:rPr>
+    </w:lvl>
+  </w:abstractNum>
+  <w:abstractNum w:abstractNumId="1" w15:restartNumberingAfterBreak="0">
     <w:nsid w:val="183C5A83"/>
     <w:multiLevelType w:val="hybridMultilevel"/>
     <w:tmpl w:val="553C6D4C"/>
@@ -1416,7 +2957,93 @@
       </w:pPr>
     </w:lvl>
   </w:abstractNum>
-  <w:abstractNum w:abstractNumId="1" w15:restartNumberingAfterBreak="0">
+  <w:abstractNum w:abstractNumId="2" w15:restartNumberingAfterBreak="0">
+    <w:nsid w:val="21E45D87"/>
+    <w:multiLevelType w:val="multilevel"/>
+    <w:tmpl w:val="1809001F"/>
+    <w:lvl w:ilvl="0">
+      <w:start w:val="1"/>
+      <w:numFmt w:val="decimal"/>
+      <w:lvlText w:val="%1."/>
+      <w:lvlJc w:val="left"/>
+      <w:pPr>
+        <w:ind w:left="1080" w:hanging="360"/>
+      </w:pPr>
+    </w:lvl>
+    <w:lvl w:ilvl="1">
+      <w:start w:val="1"/>
+      <w:numFmt w:val="decimal"/>
+      <w:lvlText w:val="%1.%2."/>
+      <w:lvlJc w:val="left"/>
+      <w:pPr>
+        <w:ind w:left="1512" w:hanging="432"/>
+      </w:pPr>
+    </w:lvl>
+    <w:lvl w:ilvl="2">
+      <w:start w:val="1"/>
+      <w:numFmt w:val="decimal"/>
+      <w:lvlText w:val="%1.%2.%3."/>
+      <w:lvlJc w:val="left"/>
+      <w:pPr>
+        <w:ind w:left="1944" w:hanging="504"/>
+      </w:pPr>
+    </w:lvl>
+    <w:lvl w:ilvl="3">
+      <w:start w:val="1"/>
+      <w:numFmt w:val="decimal"/>
+      <w:lvlText w:val="%1.%2.%3.%4."/>
+      <w:lvlJc w:val="left"/>
+      <w:pPr>
+        <w:ind w:left="2448" w:hanging="648"/>
+      </w:pPr>
+    </w:lvl>
+    <w:lvl w:ilvl="4">
+      <w:start w:val="1"/>
+      <w:numFmt w:val="decimal"/>
+      <w:lvlText w:val="%1.%2.%3.%4.%5."/>
+      <w:lvlJc w:val="left"/>
+      <w:pPr>
+        <w:ind w:left="2952" w:hanging="792"/>
+      </w:pPr>
+    </w:lvl>
+    <w:lvl w:ilvl="5">
+      <w:start w:val="1"/>
+      <w:numFmt w:val="decimal"/>
+      <w:lvlText w:val="%1.%2.%3.%4.%5.%6."/>
+      <w:lvlJc w:val="left"/>
+      <w:pPr>
+        <w:ind w:left="3456" w:hanging="936"/>
+      </w:pPr>
+    </w:lvl>
+    <w:lvl w:ilvl="6">
+      <w:start w:val="1"/>
+      <w:numFmt w:val="decimal"/>
+      <w:lvlText w:val="%1.%2.%3.%4.%5.%6.%7."/>
+      <w:lvlJc w:val="left"/>
+      <w:pPr>
+        <w:ind w:left="3960" w:hanging="1080"/>
+      </w:pPr>
+    </w:lvl>
+    <w:lvl w:ilvl="7">
+      <w:start w:val="1"/>
+      <w:numFmt w:val="decimal"/>
+      <w:lvlText w:val="%1.%2.%3.%4.%5.%6.%7.%8."/>
+      <w:lvlJc w:val="left"/>
+      <w:pPr>
+        <w:ind w:left="4464" w:hanging="1224"/>
+      </w:pPr>
+    </w:lvl>
+    <w:lvl w:ilvl="8">
+      <w:start w:val="1"/>
+      <w:numFmt w:val="decimal"/>
+      <w:lvlText w:val="%1.%2.%3.%4.%5.%6.%7.%8.%9."/>
+      <w:lvlJc w:val="left"/>
+      <w:pPr>
+        <w:ind w:left="5040" w:hanging="1440"/>
+      </w:pPr>
+    </w:lvl>
+  </w:abstractNum>
+  <w:abstractNum w:abstractNumId="3" w15:restartNumberingAfterBreak="0">
     <w:nsid w:val="371863D0"/>
     <w:multiLevelType w:val="multilevel"/>
     <w:tmpl w:val="1809001F"/>
@@ -1502,7 +3129,7 @@
       </w:pPr>
     </w:lvl>
   </w:abstractNum>
-  <w:abstractNum w:abstractNumId="2" w15:restartNumberingAfterBreak="0">
+  <w:abstractNum w:abstractNumId="4" w15:restartNumberingAfterBreak="0">
     <w:nsid w:val="463516D5"/>
     <w:multiLevelType w:val="hybridMultilevel"/>
     <w:tmpl w:val="0D32B168"/>
@@ -1518,7 +3145,7 @@
         <w:rFonts w:ascii="Calibri" w:eastAsiaTheme="minorHAnsi" w:hAnsi="Calibri" w:cs="Calibri" w:hint="default"/>
       </w:rPr>
     </w:lvl>
-    <w:lvl w:ilvl="1" w:tplc="18090003" w:tentative="1">
+    <w:lvl w:ilvl="1" w:tplc="18090003">
       <w:start w:val="1"/>
       <w:numFmt w:val="bullet"/>
       <w:lvlText w:val="o"/>
@@ -1530,7 +3157,7 @@
         <w:rFonts w:ascii="Courier New" w:hAnsi="Courier New" w:cs="Courier New" w:hint="default"/>
       </w:rPr>
     </w:lvl>
-    <w:lvl w:ilvl="2" w:tplc="18090005" w:tentative="1">
+    <w:lvl w:ilvl="2" w:tplc="18090005">
       <w:start w:val="1"/>
       <w:numFmt w:val="bullet"/>
       <w:lvlText w:val=""/>
@@ -1615,7 +3242,179 @@
       </w:rPr>
     </w:lvl>
   </w:abstractNum>
-  <w:abstractNum w:abstractNumId="3" w15:restartNumberingAfterBreak="0">
+  <w:abstractNum w:abstractNumId="5" w15:restartNumberingAfterBreak="0">
+    <w:nsid w:val="496B45C2"/>
+    <w:multiLevelType w:val="multilevel"/>
+    <w:tmpl w:val="1809001F"/>
+    <w:lvl w:ilvl="0">
+      <w:start w:val="1"/>
+      <w:numFmt w:val="decimal"/>
+      <w:lvlText w:val="%1."/>
+      <w:lvlJc w:val="left"/>
+      <w:pPr>
+        <w:ind w:left="432" w:hanging="360"/>
+      </w:pPr>
+    </w:lvl>
+    <w:lvl w:ilvl="1">
+      <w:start w:val="1"/>
+      <w:numFmt w:val="decimal"/>
+      <w:lvlText w:val="%1.%2."/>
+      <w:lvlJc w:val="left"/>
+      <w:pPr>
+        <w:ind w:left="864" w:hanging="432"/>
+      </w:pPr>
+    </w:lvl>
+    <w:lvl w:ilvl="2">
+      <w:start w:val="1"/>
+      <w:numFmt w:val="decimal"/>
+      <w:lvlText w:val="%1.%2.%3."/>
+      <w:lvlJc w:val="left"/>
+      <w:pPr>
+        <w:ind w:left="1296" w:hanging="504"/>
+      </w:pPr>
+    </w:lvl>
+    <w:lvl w:ilvl="3">
+      <w:start w:val="1"/>
+      <w:numFmt w:val="decimal"/>
+      <w:lvlText w:val="%1.%2.%3.%4."/>
+      <w:lvlJc w:val="left"/>
+      <w:pPr>
+        <w:ind w:left="1800" w:hanging="648"/>
+      </w:pPr>
+    </w:lvl>
+    <w:lvl w:ilvl="4">
+      <w:start w:val="1"/>
+      <w:numFmt w:val="decimal"/>
+      <w:lvlText w:val="%1.%2.%3.%4.%5."/>
+      <w:lvlJc w:val="left"/>
+      <w:pPr>
+        <w:ind w:left="2304" w:hanging="792"/>
+      </w:pPr>
+    </w:lvl>
+    <w:lvl w:ilvl="5">
+      <w:start w:val="1"/>
+      <w:numFmt w:val="decimal"/>
+      <w:lvlText w:val="%1.%2.%3.%4.%5.%6."/>
+      <w:lvlJc w:val="left"/>
+      <w:pPr>
+        <w:ind w:left="2808" w:hanging="936"/>
+      </w:pPr>
+    </w:lvl>
+    <w:lvl w:ilvl="6">
+      <w:start w:val="1"/>
+      <w:numFmt w:val="decimal"/>
+      <w:lvlText w:val="%1.%2.%3.%4.%5.%6.%7."/>
+      <w:lvlJc w:val="left"/>
+      <w:pPr>
+        <w:ind w:left="3312" w:hanging="1080"/>
+      </w:pPr>
+    </w:lvl>
+    <w:lvl w:ilvl="7">
+      <w:start w:val="1"/>
+      <w:numFmt w:val="decimal"/>
+      <w:lvlText w:val="%1.%2.%3.%4.%5.%6.%7.%8."/>
+      <w:lvlJc w:val="left"/>
+      <w:pPr>
+        <w:ind w:left="3816" w:hanging="1224"/>
+      </w:pPr>
+    </w:lvl>
+    <w:lvl w:ilvl="8">
+      <w:start w:val="1"/>
+      <w:numFmt w:val="decimal"/>
+      <w:lvlText w:val="%1.%2.%3.%4.%5.%6.%7.%8.%9."/>
+      <w:lvlJc w:val="left"/>
+      <w:pPr>
+        <w:ind w:left="4392" w:hanging="1440"/>
+      </w:pPr>
+    </w:lvl>
+  </w:abstractNum>
+  <w:abstractNum w:abstractNumId="6" w15:restartNumberingAfterBreak="0">
+    <w:nsid w:val="4D0B5B3F"/>
+    <w:multiLevelType w:val="multilevel"/>
+    <w:tmpl w:val="1809001F"/>
+    <w:lvl w:ilvl="0">
+      <w:start w:val="1"/>
+      <w:numFmt w:val="decimal"/>
+      <w:lvlText w:val="%1."/>
+      <w:lvlJc w:val="left"/>
+      <w:pPr>
+        <w:ind w:left="360" w:hanging="360"/>
+      </w:pPr>
+    </w:lvl>
+    <w:lvl w:ilvl="1">
+      <w:start w:val="1"/>
+      <w:numFmt w:val="decimal"/>
+      <w:lvlText w:val="%1.%2."/>
+      <w:lvlJc w:val="left"/>
+      <w:pPr>
+        <w:ind w:left="792" w:hanging="432"/>
+      </w:pPr>
+    </w:lvl>
+    <w:lvl w:ilvl="2">
+      <w:start w:val="1"/>
+      <w:numFmt w:val="decimal"/>
+      <w:lvlText w:val="%1.%2.%3."/>
+      <w:lvlJc w:val="left"/>
+      <w:pPr>
+        <w:ind w:left="1224" w:hanging="504"/>
+      </w:pPr>
+    </w:lvl>
+    <w:lvl w:ilvl="3">
+      <w:start w:val="1"/>
+      <w:numFmt w:val="decimal"/>
+      <w:lvlText w:val="%1.%2.%3.%4."/>
+      <w:lvlJc w:val="left"/>
+      <w:pPr>
+        <w:ind w:left="1728" w:hanging="648"/>
+      </w:pPr>
+    </w:lvl>
+    <w:lvl w:ilvl="4">
+      <w:start w:val="1"/>
+      <w:numFmt w:val="decimal"/>
+      <w:lvlText w:val="%1.%2.%3.%4.%5."/>
+      <w:lvlJc w:val="left"/>
+      <w:pPr>
+        <w:ind w:left="2232" w:hanging="792"/>
+      </w:pPr>
+    </w:lvl>
+    <w:lvl w:ilvl="5">
+      <w:start w:val="1"/>
+      <w:numFmt w:val="decimal"/>
+      <w:lvlText w:val="%1.%2.%3.%4.%5.%6."/>
+      <w:lvlJc w:val="left"/>
+      <w:pPr>
+        <w:ind w:left="2736" w:hanging="936"/>
+      </w:pPr>
+    </w:lvl>
+    <w:lvl w:ilvl="6">
+      <w:start w:val="1"/>
+      <w:numFmt w:val="decimal"/>
+      <w:lvlText w:val="%1.%2.%3.%4.%5.%6.%7."/>
+      <w:lvlJc w:val="left"/>
+      <w:pPr>
+        <w:ind w:left="3240" w:hanging="1080"/>
+      </w:pPr>
+    </w:lvl>
+    <w:lvl w:ilvl="7">
+      <w:start w:val="1"/>
+      <w:numFmt w:val="decimal"/>
+      <w:lvlText w:val="%1.%2.%3.%4.%5.%6.%7.%8."/>
+      <w:lvlJc w:val="left"/>
+      <w:pPr>
+        <w:ind w:left="3744" w:hanging="1224"/>
+      </w:pPr>
+    </w:lvl>
+    <w:lvl w:ilvl="8">
+      <w:start w:val="1"/>
+      <w:numFmt w:val="decimal"/>
+      <w:lvlText w:val="%1.%2.%3.%4.%5.%6.%7.%8.%9."/>
+      <w:lvlJc w:val="left"/>
+      <w:pPr>
+        <w:ind w:left="4320" w:hanging="1440"/>
+      </w:pPr>
+    </w:lvl>
+  </w:abstractNum>
+  <w:abstractNum w:abstractNumId="7" w15:restartNumberingAfterBreak="0">
     <w:nsid w:val="56BA5432"/>
     <w:multiLevelType w:val="multilevel"/>
     <w:tmpl w:val="1809001F"/>
@@ -1701,7 +3500,7 @@
       </w:pPr>
     </w:lvl>
   </w:abstractNum>
-  <w:abstractNum w:abstractNumId="4" w15:restartNumberingAfterBreak="0">
+  <w:abstractNum w:abstractNumId="8" w15:restartNumberingAfterBreak="0">
     <w:nsid w:val="5AC921A5"/>
     <w:multiLevelType w:val="multilevel"/>
     <w:tmpl w:val="1809001F"/>
@@ -1787,7 +3586,7 @@
       </w:pPr>
     </w:lvl>
   </w:abstractNum>
-  <w:abstractNum w:abstractNumId="5" w15:restartNumberingAfterBreak="0">
+  <w:abstractNum w:abstractNumId="9" w15:restartNumberingAfterBreak="0">
     <w:nsid w:val="5B940BF0"/>
     <w:multiLevelType w:val="multilevel"/>
     <w:tmpl w:val="1809001F"/>
@@ -1873,7 +3672,7 @@
       </w:pPr>
     </w:lvl>
   </w:abstractNum>
-  <w:abstractNum w:abstractNumId="6" w15:restartNumberingAfterBreak="0">
+  <w:abstractNum w:abstractNumId="10" w15:restartNumberingAfterBreak="0">
     <w:nsid w:val="6AB32442"/>
     <w:multiLevelType w:val="hybridMultilevel"/>
     <w:tmpl w:val="F1DC4DF8"/>
@@ -1962,7 +3761,7 @@
       </w:pPr>
     </w:lvl>
   </w:abstractNum>
-  <w:abstractNum w:abstractNumId="7" w15:restartNumberingAfterBreak="0">
+  <w:abstractNum w:abstractNumId="11" w15:restartNumberingAfterBreak="0">
     <w:nsid w:val="6FB551D6"/>
     <w:multiLevelType w:val="multilevel"/>
     <w:tmpl w:val="1809001F"/>
@@ -2049,27 +3848,39 @@
     </w:lvl>
   </w:abstractNum>
   <w:num w:numId="1">
+    <w:abstractNumId w:val="1"/>
+  </w:num>
+  <w:num w:numId="2">
+    <w:abstractNumId w:val="10"/>
+  </w:num>
+  <w:num w:numId="3">
+    <w:abstractNumId w:val="3"/>
+  </w:num>
+  <w:num w:numId="4">
+    <w:abstractNumId w:val="7"/>
+  </w:num>
+  <w:num w:numId="5">
+    <w:abstractNumId w:val="8"/>
+  </w:num>
+  <w:num w:numId="6">
+    <w:abstractNumId w:val="11"/>
+  </w:num>
+  <w:num w:numId="7">
+    <w:abstractNumId w:val="9"/>
+  </w:num>
+  <w:num w:numId="8">
+    <w:abstractNumId w:val="4"/>
+  </w:num>
+  <w:num w:numId="9">
+    <w:abstractNumId w:val="5"/>
+  </w:num>
+  <w:num w:numId="10">
     <w:abstractNumId w:val="0"/>
   </w:num>
-  <w:num w:numId="2">
+  <w:num w:numId="11">
     <w:abstractNumId w:val="6"/>
   </w:num>
-  <w:num w:numId="3">
-    <w:abstractNumId w:val="1"/>
-  </w:num>
-  <w:num w:numId="4">
-    <w:abstractNumId w:val="3"/>
-  </w:num>
-  <w:num w:numId="5">
-    <w:abstractNumId w:val="4"/>
-  </w:num>
-  <w:num w:numId="6">
-    <w:abstractNumId w:val="7"/>
-  </w:num>
-  <w:num w:numId="7">
-    <w:abstractNumId w:val="5"/>
-  </w:num>
-  <w:num w:numId="8">
+  <w:num w:numId="12">
     <w:abstractNumId w:val="2"/>
   </w:num>
 </w:numbering>
@@ -2955,4 +4766,16 @@
     </a:ext>
   </a:extLst>
 </a:theme>
+</file>
+
+<file path=customXml/item1.xml><?xml version="1.0" encoding="utf-8"?>
+<b:Sources xmlns:b="http://schemas.openxmlformats.org/officeDocument/2006/bibliography" xmlns="http://schemas.openxmlformats.org/officeDocument/2006/bibliography" SelectedStyle="\APASixthEditionOfficeOnline.xsl" StyleName="APA" Version="6"/>
+</file>
+
+<file path=customXml/itemProps1.xml><?xml version="1.0" encoding="utf-8"?>
+<ds:datastoreItem xmlns:ds="http://schemas.openxmlformats.org/officeDocument/2006/customXml" ds:itemID="{CBC1EA8E-F7DC-453D-A5A5-9E3BAC0ED035}">
+  <ds:schemaRefs>
+    <ds:schemaRef ds:uri="http://schemas.openxmlformats.org/officeDocument/2006/bibliography"/>
+  </ds:schemaRefs>
+</ds:datastoreItem>
 </file>
</xml_diff>